<commit_message>
Diagramas UML, Situación actual y requerimientos funcionales
</commit_message>
<xml_diff>
--- a/Documentacion/Reporte Final.docx
+++ b/Documentacion/Reporte Final.docx
@@ -146,18 +146,7 @@
           <w:sz w:val="24"/>
           <w:szCs w:val="24"/>
         </w:rPr>
-        <w:t>Ev</w:t>
-      </w:r>
-      <w:bookmarkStart w:id="0" w:name="_GoBack"/>
-      <w:bookmarkEnd w:id="0"/>
-      <w:r>
-        <w:rPr>
-          <w:rFonts w:ascii="Times New Roman" w:hAnsi="Times New Roman" w:cs="Times New Roman"/>
-          <w:b/>
-          <w:sz w:val="24"/>
-          <w:szCs w:val="24"/>
-        </w:rPr>
-        <w:t>aluación del asesor interno</w:t>
+        <w:t>Evaluación del asesor interno</w:t>
       </w:r>
     </w:p>
     <w:p>
@@ -5299,12 +5288,12 @@
       <w:pPr>
         <w:pStyle w:val="Estilo1"/>
       </w:pPr>
-      <w:bookmarkStart w:id="1" w:name="_Toc435449011"/>
+      <w:bookmarkStart w:id="0" w:name="_Toc435449011"/>
       <w:r>
         <w:lastRenderedPageBreak/>
         <w:t>Generalidades de la empresa</w:t>
       </w:r>
-      <w:bookmarkEnd w:id="1"/>
+      <w:bookmarkEnd w:id="0"/>
     </w:p>
     <w:p>
       <w:pPr>
@@ -5316,11 +5305,11 @@
         <w:ind w:left="709"/>
         <w:outlineLvl w:val="1"/>
       </w:pPr>
-      <w:bookmarkStart w:id="2" w:name="_Toc435449012"/>
+      <w:bookmarkStart w:id="1" w:name="_Toc435449012"/>
       <w:r>
         <w:t>Reseña histórica</w:t>
       </w:r>
-      <w:bookmarkEnd w:id="2"/>
+      <w:bookmarkEnd w:id="1"/>
     </w:p>
     <w:p>
       <w:pPr>
@@ -5393,6 +5382,7 @@
           <w:id w:val="-806856373"/>
           <w:citation/>
         </w:sdtPr>
+        <w:sdtEndPr/>
         <w:sdtContent>
           <w:r>
             <w:fldChar w:fldCharType="begin"/>
@@ -5427,14 +5417,14 @@
           <w:shd w:val="clear" w:color="auto" w:fill="FFFFFF"/>
         </w:rPr>
       </w:pPr>
-      <w:bookmarkStart w:id="3" w:name="_Toc435449013"/>
+      <w:bookmarkStart w:id="2" w:name="_Toc435449013"/>
       <w:r>
         <w:rPr>
           <w:shd w:val="clear" w:color="auto" w:fill="FFFFFF"/>
         </w:rPr>
         <w:t>Misión</w:t>
       </w:r>
-      <w:bookmarkEnd w:id="3"/>
+      <w:bookmarkEnd w:id="2"/>
       <w:r>
         <w:rPr>
           <w:shd w:val="clear" w:color="auto" w:fill="FFFFFF"/>
@@ -5482,7 +5472,7 @@
           <w:shd w:val="clear" w:color="auto" w:fill="FFFFFF"/>
         </w:rPr>
       </w:pPr>
-      <w:bookmarkStart w:id="4" w:name="_Toc435449014"/>
+      <w:bookmarkStart w:id="3" w:name="_Toc435449014"/>
       <w:r>
         <w:rPr>
           <w:rFonts w:ascii="Times New Roman" w:hAnsi="Times New Roman" w:cs="Times New Roman"/>
@@ -5493,7 +5483,7 @@
         </w:rPr>
         <w:t>Visión</w:t>
       </w:r>
-      <w:bookmarkEnd w:id="4"/>
+      <w:bookmarkEnd w:id="3"/>
       <w:r>
         <w:rPr>
           <w:rFonts w:ascii="Times New Roman" w:hAnsi="Times New Roman" w:cs="Times New Roman"/>
@@ -5549,14 +5539,14 @@
           <w:shd w:val="clear" w:color="auto" w:fill="FFFFFF"/>
         </w:rPr>
       </w:pPr>
-      <w:bookmarkStart w:id="5" w:name="_Toc435449015"/>
+      <w:bookmarkStart w:id="4" w:name="_Toc435449015"/>
       <w:r>
         <w:rPr>
           <w:shd w:val="clear" w:color="auto" w:fill="FFFFFF"/>
         </w:rPr>
         <w:t>Valores</w:t>
       </w:r>
-      <w:bookmarkEnd w:id="5"/>
+      <w:bookmarkEnd w:id="4"/>
     </w:p>
     <w:p>
       <w:pPr>
@@ -5749,7 +5739,7 @@
           <w:szCs w:val="24"/>
         </w:rPr>
       </w:pPr>
-      <w:bookmarkStart w:id="6" w:name="_Toc435449016"/>
+      <w:bookmarkStart w:id="5" w:name="_Toc435449016"/>
       <w:r>
         <w:rPr>
           <w:rFonts w:ascii="Times New Roman" w:hAnsi="Times New Roman" w:cs="Times New Roman"/>
@@ -5759,7 +5749,7 @@
         </w:rPr>
         <w:t>Productos</w:t>
       </w:r>
-      <w:bookmarkEnd w:id="6"/>
+      <w:bookmarkEnd w:id="5"/>
     </w:p>
     <w:tbl>
       <w:tblPr>
@@ -6005,24 +5995,37 @@
           <w:szCs w:val="24"/>
         </w:rPr>
       </w:pPr>
-      <w:bookmarkStart w:id="7" w:name="_Toc435447194"/>
-      <w:bookmarkStart w:id="8" w:name="_Toc435447288"/>
+      <w:bookmarkStart w:id="6" w:name="_Toc435447194"/>
+      <w:bookmarkStart w:id="7" w:name="_Toc435447288"/>
       <w:r>
         <w:t xml:space="preserve">Tabla </w:t>
       </w:r>
-      <w:fldSimple w:instr=" SEQ Tabla \* ARABIC ">
-        <w:r>
-          <w:rPr>
-            <w:noProof/>
-          </w:rPr>
-          <w:t>1</w:t>
-        </w:r>
-      </w:fldSimple>
+      <w:r>
+        <w:fldChar w:fldCharType="begin"/>
+      </w:r>
+      <w:r>
+        <w:instrText xml:space="preserve"> SEQ Tabla \* ARABIC </w:instrText>
+      </w:r>
+      <w:r>
+        <w:fldChar w:fldCharType="separate"/>
+      </w:r>
+      <w:r>
+        <w:rPr>
+          <w:noProof/>
+        </w:rPr>
+        <w:t>1</w:t>
+      </w:r>
+      <w:r>
+        <w:rPr>
+          <w:noProof/>
+        </w:rPr>
+        <w:fldChar w:fldCharType="end"/>
+      </w:r>
       <w:r>
         <w:t>. Servicios de protección civil.</w:t>
       </w:r>
+      <w:bookmarkEnd w:id="6"/>
       <w:bookmarkEnd w:id="7"/>
-      <w:bookmarkEnd w:id="8"/>
       <w:r>
         <w:t xml:space="preserve"> </w:t>
       </w:r>
@@ -6031,6 +6034,7 @@
           <w:id w:val="-176125132"/>
           <w:citation/>
         </w:sdtPr>
+        <w:sdtEndPr/>
         <w:sdtContent>
           <w:r>
             <w:fldChar w:fldCharType="begin"/>
@@ -6070,7 +6074,7 @@
           <w:szCs w:val="24"/>
         </w:rPr>
       </w:pPr>
-      <w:bookmarkStart w:id="9" w:name="_Toc435449017"/>
+      <w:bookmarkStart w:id="8" w:name="_Toc435449017"/>
       <w:r>
         <w:rPr>
           <w:rFonts w:ascii="Times New Roman" w:hAnsi="Times New Roman" w:cs="Times New Roman"/>
@@ -6080,7 +6084,7 @@
         </w:rPr>
         <w:t>Clientes</w:t>
       </w:r>
-      <w:bookmarkEnd w:id="9"/>
+      <w:bookmarkEnd w:id="8"/>
     </w:p>
     <w:p>
       <w:pPr>
@@ -6099,11 +6103,11 @@
           <w:szCs w:val="24"/>
         </w:rPr>
       </w:pPr>
-      <w:bookmarkStart w:id="10" w:name="_Toc435449018"/>
+      <w:bookmarkStart w:id="9" w:name="_Toc435449018"/>
       <w:r>
         <w:rPr>
           <w:noProof/>
-          <w:lang w:eastAsia="es-ES"/>
+          <w:lang w:val="es-MX" w:eastAsia="es-MX"/>
         </w:rPr>
         <mc:AlternateContent>
           <mc:Choice Requires="wps">
@@ -6161,27 +6165,41 @@
                                 <w:szCs w:val="24"/>
                               </w:rPr>
                             </w:pPr>
-                            <w:bookmarkStart w:id="11" w:name="_Toc435447297"/>
+                            <w:bookmarkStart w:id="10" w:name="_Toc435447297"/>
                             <w:r>
                               <w:t xml:space="preserve">Ilustración </w:t>
                             </w:r>
-                            <w:fldSimple w:instr=" SEQ Ilustración \* ARABIC ">
-                              <w:r>
-                                <w:rPr>
-                                  <w:noProof/>
-                                </w:rPr>
-                                <w:t>1</w:t>
-                              </w:r>
-                            </w:fldSimple>
+                            <w:r>
+                              <w:fldChar w:fldCharType="begin"/>
+                            </w:r>
+                            <w:r>
+                              <w:instrText xml:space="preserve"> SEQ Ilustración \* ARABIC </w:instrText>
+                            </w:r>
+                            <w:r>
+                              <w:fldChar w:fldCharType="separate"/>
+                            </w:r>
+                            <w:r>
+                              <w:rPr>
+                                <w:noProof/>
+                              </w:rPr>
+                              <w:t>1</w:t>
+                            </w:r>
+                            <w:r>
+                              <w:rPr>
+                                <w:noProof/>
+                              </w:rPr>
+                              <w:fldChar w:fldCharType="end"/>
+                            </w:r>
                             <w:r>
                               <w:t>. Organigrama general</w:t>
                             </w:r>
-                            <w:bookmarkEnd w:id="11"/>
+                            <w:bookmarkEnd w:id="10"/>
                             <w:sdt>
                               <w:sdtPr>
                                 <w:id w:val="-1736928343"/>
                                 <w:citation/>
                               </w:sdtPr>
+                              <w:sdtEndPr/>
                               <w:sdtContent>
                                 <w:r>
                                   <w:fldChar w:fldCharType="begin"/>
@@ -6238,27 +6256,41 @@
                           <w:szCs w:val="24"/>
                         </w:rPr>
                       </w:pPr>
-                      <w:bookmarkStart w:id="12" w:name="_Toc435447297"/>
+                      <w:bookmarkStart w:id="11" w:name="_Toc435447297"/>
                       <w:r>
                         <w:t xml:space="preserve">Ilustración </w:t>
                       </w:r>
-                      <w:fldSimple w:instr=" SEQ Ilustración \* ARABIC ">
-                        <w:r>
-                          <w:rPr>
-                            <w:noProof/>
-                          </w:rPr>
-                          <w:t>1</w:t>
-                        </w:r>
-                      </w:fldSimple>
+                      <w:r>
+                        <w:fldChar w:fldCharType="begin"/>
+                      </w:r>
+                      <w:r>
+                        <w:instrText xml:space="preserve"> SEQ Ilustración \* ARABIC </w:instrText>
+                      </w:r>
+                      <w:r>
+                        <w:fldChar w:fldCharType="separate"/>
+                      </w:r>
+                      <w:r>
+                        <w:rPr>
+                          <w:noProof/>
+                        </w:rPr>
+                        <w:t>1</w:t>
+                      </w:r>
+                      <w:r>
+                        <w:rPr>
+                          <w:noProof/>
+                        </w:rPr>
+                        <w:fldChar w:fldCharType="end"/>
+                      </w:r>
                       <w:r>
                         <w:t>. Organigrama general</w:t>
                       </w:r>
-                      <w:bookmarkEnd w:id="12"/>
+                      <w:bookmarkEnd w:id="11"/>
                       <w:sdt>
                         <w:sdtPr>
                           <w:id w:val="-1736928343"/>
                           <w:citation/>
                         </w:sdtPr>
+                        <w:sdtEndPr/>
                         <w:sdtContent>
                           <w:r>
                             <w:fldChar w:fldCharType="begin"/>
@@ -6295,7 +6327,7 @@
           <w:noProof/>
           <w:sz w:val="24"/>
           <w:szCs w:val="24"/>
-          <w:lang w:eastAsia="es-ES"/>
+          <w:lang w:val="es-MX" w:eastAsia="es-MX"/>
         </w:rPr>
         <w:drawing>
           <wp:anchor distT="0" distB="0" distL="114300" distR="114300" simplePos="0" relativeHeight="251658240" behindDoc="0" locked="0" layoutInCell="1" allowOverlap="1" wp14:anchorId="45B3239A" wp14:editId="0469A457">
@@ -6370,7 +6402,7 @@
         </w:rPr>
         <w:t>Organigrama General</w:t>
       </w:r>
-      <w:bookmarkEnd w:id="10"/>
+      <w:bookmarkEnd w:id="9"/>
     </w:p>
     <w:p>
       <w:pPr>
@@ -6389,14 +6421,14 @@
         <w:spacing w:line="240" w:lineRule="auto"/>
         <w:jc w:val="both"/>
       </w:pPr>
-      <w:bookmarkStart w:id="13" w:name="_Toc435449019"/>
+      <w:bookmarkStart w:id="12" w:name="_Toc435449019"/>
       <w:r>
         <w:t xml:space="preserve">Marco </w:t>
       </w:r>
       <w:r>
         <w:t>referencial</w:t>
       </w:r>
-      <w:bookmarkEnd w:id="13"/>
+      <w:bookmarkEnd w:id="12"/>
     </w:p>
     <w:p>
       <w:pPr>
@@ -6408,14 +6440,14 @@
         <w:ind w:left="720"/>
         <w:outlineLvl w:val="1"/>
       </w:pPr>
-      <w:bookmarkStart w:id="14" w:name="_Toc435449020"/>
+      <w:bookmarkStart w:id="13" w:name="_Toc435449020"/>
       <w:r>
         <w:t>Descripci</w:t>
       </w:r>
       <w:r>
         <w:t>ón del área de participación</w:t>
       </w:r>
-      <w:bookmarkEnd w:id="14"/>
+      <w:bookmarkEnd w:id="13"/>
     </w:p>
     <w:p>
       <w:pPr>
@@ -6535,11 +6567,49 @@
         <w:ind w:left="720"/>
         <w:outlineLvl w:val="1"/>
       </w:pPr>
-      <w:bookmarkStart w:id="15" w:name="_Toc435449021"/>
+      <w:bookmarkStart w:id="14" w:name="_Toc435449021"/>
       <w:r>
         <w:t>Situación Actual</w:t>
       </w:r>
-      <w:bookmarkEnd w:id="15"/>
+      <w:bookmarkEnd w:id="14"/>
+    </w:p>
+    <w:p>
+      <w:pPr>
+        <w:pStyle w:val="Estiloapa2"/>
+        <w:ind w:left="720"/>
+        <w:outlineLvl w:val="1"/>
+        <w:rPr>
+          <w:b w:val="0"/>
+        </w:rPr>
+      </w:pPr>
+      <w:r>
+        <w:rPr>
+          <w:b w:val="0"/>
+        </w:rPr>
+        <w:t>En protección civil se reciben  diariamente las llamadas de emergencia sin embargo se atienden cuando llegan a la zona donde se suscitó la emergencia, también los recur</w:t>
+      </w:r>
+      <w:r>
+        <w:rPr>
+          <w:b w:val="0"/>
+        </w:rPr>
+        <w:t>sos materiales y humanos que se envían para darle soluciona a la emergencia son aproximados de lo que se cree que se necesitara.</w:t>
+      </w:r>
+    </w:p>
+    <w:p>
+      <w:pPr>
+        <w:pStyle w:val="Estiloapa2"/>
+        <w:ind w:left="720"/>
+        <w:outlineLvl w:val="1"/>
+        <w:rPr>
+          <w:b w:val="0"/>
+        </w:rPr>
+      </w:pPr>
+      <w:r>
+        <w:rPr>
+          <w:b w:val="0"/>
+        </w:rPr>
+        <w:t>Lo que se necesita es una solución que resuelva la problemática del tiempo de respuesta en la emergencia y también que administre con exactitud los recursos humanos y materiales para atender cada emergencia.</w:t>
+      </w:r>
     </w:p>
     <w:p>
       <w:pPr>
@@ -6551,11 +6621,11 @@
         <w:ind w:left="720"/>
         <w:outlineLvl w:val="1"/>
       </w:pPr>
-      <w:bookmarkStart w:id="16" w:name="_Toc435449022"/>
+      <w:bookmarkStart w:id="15" w:name="_Toc435449022"/>
       <w:r>
         <w:t>Justificación</w:t>
       </w:r>
-      <w:bookmarkEnd w:id="16"/>
+      <w:bookmarkEnd w:id="15"/>
     </w:p>
     <w:p>
       <w:pPr>
@@ -6587,11 +6657,11 @@
         <w:ind w:left="720"/>
         <w:outlineLvl w:val="1"/>
       </w:pPr>
-      <w:bookmarkStart w:id="17" w:name="_Toc435449023"/>
+      <w:bookmarkStart w:id="16" w:name="_Toc435449023"/>
       <w:r>
         <w:t>Problema</w:t>
       </w:r>
-      <w:bookmarkEnd w:id="17"/>
+      <w:bookmarkEnd w:id="16"/>
     </w:p>
     <w:p>
       <w:pPr>
@@ -6603,11 +6673,11 @@
         <w:ind w:left="720"/>
         <w:outlineLvl w:val="1"/>
       </w:pPr>
-      <w:bookmarkStart w:id="18" w:name="_Toc435449024"/>
+      <w:bookmarkStart w:id="17" w:name="_Toc435449024"/>
       <w:r>
         <w:t>Objetivos</w:t>
       </w:r>
-      <w:bookmarkEnd w:id="18"/>
+      <w:bookmarkEnd w:id="17"/>
     </w:p>
     <w:p>
       <w:pPr>
@@ -6619,11 +6689,11 @@
         <w:ind w:left="1275" w:hanging="567"/>
         <w:outlineLvl w:val="2"/>
       </w:pPr>
-      <w:bookmarkStart w:id="19" w:name="_Toc435449025"/>
+      <w:bookmarkStart w:id="18" w:name="_Toc435449025"/>
       <w:r>
         <w:t>Objetivo General</w:t>
       </w:r>
-      <w:bookmarkEnd w:id="19"/>
+      <w:bookmarkEnd w:id="18"/>
     </w:p>
     <w:p>
       <w:pPr>
@@ -6655,11 +6725,11 @@
         <w:ind w:left="1275" w:hanging="567"/>
         <w:outlineLvl w:val="2"/>
       </w:pPr>
-      <w:bookmarkStart w:id="20" w:name="_Toc435449026"/>
+      <w:bookmarkStart w:id="19" w:name="_Toc435449026"/>
       <w:r>
         <w:t>Objetivos específicos</w:t>
       </w:r>
-      <w:bookmarkEnd w:id="20"/>
+      <w:bookmarkEnd w:id="19"/>
     </w:p>
     <w:p>
       <w:pPr>
@@ -6808,6 +6878,7 @@
           <w:sz w:val="24"/>
           <w:szCs w:val="24"/>
         </w:rPr>
+        <w:lastRenderedPageBreak/>
         <w:t>Realizar la estructura del desarrollo del sistema.</w:t>
       </w:r>
     </w:p>
@@ -6983,7 +7054,6 @@
           <w:sz w:val="24"/>
           <w:szCs w:val="24"/>
         </w:rPr>
-        <w:lastRenderedPageBreak/>
         <w:t>Programar los drones de manera aplicable al proyecto.</w:t>
       </w:r>
     </w:p>
@@ -7133,11 +7203,11 @@
         <w:ind w:left="720"/>
         <w:outlineLvl w:val="1"/>
       </w:pPr>
-      <w:bookmarkStart w:id="21" w:name="_Toc435449027"/>
+      <w:bookmarkStart w:id="20" w:name="_Toc435449027"/>
       <w:r>
         <w:t>Limitaciones</w:t>
       </w:r>
-      <w:bookmarkEnd w:id="21"/>
+      <w:bookmarkEnd w:id="20"/>
     </w:p>
     <w:p>
       <w:pPr>
@@ -7149,11 +7219,11 @@
         <w:ind w:left="720"/>
         <w:outlineLvl w:val="1"/>
       </w:pPr>
-      <w:bookmarkStart w:id="22" w:name="_Toc435449028"/>
+      <w:bookmarkStart w:id="21" w:name="_Toc435449028"/>
       <w:r>
         <w:t>Alcances</w:t>
       </w:r>
-      <w:bookmarkEnd w:id="22"/>
+      <w:bookmarkEnd w:id="21"/>
     </w:p>
     <w:p>
       <w:pPr>
@@ -7284,11 +7354,11 @@
       <w:pPr>
         <w:pStyle w:val="Estilo1"/>
       </w:pPr>
-      <w:bookmarkStart w:id="23" w:name="_Toc435449029"/>
+      <w:bookmarkStart w:id="22" w:name="_Toc435449029"/>
       <w:r>
         <w:t>Marco teórico</w:t>
       </w:r>
-      <w:bookmarkEnd w:id="23"/>
+      <w:bookmarkEnd w:id="22"/>
     </w:p>
     <w:p>
       <w:pPr>
@@ -7299,11 +7369,11 @@
         </w:numPr>
         <w:outlineLvl w:val="1"/>
       </w:pPr>
-      <w:bookmarkStart w:id="24" w:name="_Toc435449030"/>
+      <w:bookmarkStart w:id="23" w:name="_Toc435449030"/>
       <w:r>
         <w:t>Accidentes en el estado de Durango</w:t>
       </w:r>
-      <w:bookmarkEnd w:id="24"/>
+      <w:bookmarkEnd w:id="23"/>
     </w:p>
     <w:p>
       <w:pPr>
@@ -7458,6 +7528,7 @@
           <w:id w:val="-9224096"/>
           <w:citation/>
         </w:sdtPr>
+        <w:sdtEndPr/>
         <w:sdtContent>
           <w:r>
             <w:rPr>
@@ -7524,11 +7595,11 @@
         </w:numPr>
         <w:outlineLvl w:val="1"/>
       </w:pPr>
-      <w:bookmarkStart w:id="25" w:name="_Toc435449031"/>
+      <w:bookmarkStart w:id="24" w:name="_Toc435449031"/>
       <w:r>
         <w:t>Accidentes al aire libre</w:t>
       </w:r>
-      <w:bookmarkEnd w:id="25"/>
+      <w:bookmarkEnd w:id="24"/>
     </w:p>
     <w:p>
       <w:pPr>
@@ -7577,6 +7648,7 @@
           <w:sz w:val="24"/>
           <w:szCs w:val="24"/>
         </w:rPr>
+        <w:lastRenderedPageBreak/>
         <w:t>Sequía</w:t>
       </w:r>
     </w:p>
@@ -7752,7 +7824,6 @@
           <w:sz w:val="24"/>
           <w:szCs w:val="24"/>
         </w:rPr>
-        <w:lastRenderedPageBreak/>
         <w:t>Erupciones volcánicas</w:t>
       </w:r>
     </w:p>
@@ -7853,6 +7924,7 @@
           <w:id w:val="397010953"/>
           <w:citation/>
         </w:sdtPr>
+        <w:sdtEndPr/>
         <w:sdtContent>
           <w:r>
             <w:rPr>
@@ -7913,11 +7985,11 @@
       <w:pPr>
         <w:pStyle w:val="Estilo1"/>
       </w:pPr>
-      <w:bookmarkStart w:id="26" w:name="_Toc435449032"/>
+      <w:bookmarkStart w:id="25" w:name="_Toc435449032"/>
       <w:r>
         <w:t>Desarrollo del proyecto</w:t>
       </w:r>
-      <w:bookmarkEnd w:id="26"/>
+      <w:bookmarkEnd w:id="25"/>
     </w:p>
     <w:p>
       <w:pPr>
@@ -7928,11 +8000,11 @@
         </w:numPr>
         <w:outlineLvl w:val="1"/>
       </w:pPr>
-      <w:bookmarkStart w:id="27" w:name="_Toc435449033"/>
+      <w:bookmarkStart w:id="26" w:name="_Toc435449033"/>
       <w:r>
         <w:t>Análisis</w:t>
       </w:r>
-      <w:bookmarkEnd w:id="27"/>
+      <w:bookmarkEnd w:id="26"/>
     </w:p>
     <w:p>
       <w:pPr>
@@ -7943,11 +8015,287 @@
         </w:numPr>
         <w:outlineLvl w:val="1"/>
       </w:pPr>
-      <w:bookmarkStart w:id="28" w:name="_Toc435449034"/>
+      <w:bookmarkStart w:id="27" w:name="_Toc435449034"/>
       <w:r>
         <w:t>Requerimientos funcionales</w:t>
       </w:r>
+      <w:bookmarkEnd w:id="27"/>
+    </w:p>
+    <w:p>
+      <w:pPr>
+        <w:pStyle w:val="Estiloapa2"/>
+        <w:numPr>
+          <w:ilvl w:val="0"/>
+          <w:numId w:val="29"/>
+        </w:numPr>
+        <w:outlineLvl w:val="1"/>
+        <w:rPr>
+          <w:b w:val="0"/>
+        </w:rPr>
+      </w:pPr>
+      <w:r>
+        <w:rPr>
+          <w:b w:val="0"/>
+        </w:rPr>
+        <w:t>Existirán cinco usuarios en el proyecto.</w:t>
+      </w:r>
+    </w:p>
+    <w:p>
+      <w:pPr>
+        <w:pStyle w:val="Estiloapa2"/>
+        <w:numPr>
+          <w:ilvl w:val="0"/>
+          <w:numId w:val="29"/>
+        </w:numPr>
+        <w:outlineLvl w:val="1"/>
+        <w:rPr>
+          <w:b w:val="0"/>
+        </w:rPr>
+      </w:pPr>
+      <w:r>
+        <w:rPr>
+          <w:b w:val="0"/>
+        </w:rPr>
+        <w:t>Existirán tres roles en la página web.</w:t>
+      </w:r>
+    </w:p>
+    <w:p>
+      <w:pPr>
+        <w:pStyle w:val="Estiloapa2"/>
+        <w:numPr>
+          <w:ilvl w:val="0"/>
+          <w:numId w:val="29"/>
+        </w:numPr>
+        <w:outlineLvl w:val="1"/>
+        <w:rPr>
+          <w:b w:val="0"/>
+        </w:rPr>
+      </w:pPr>
+      <w:r>
+        <w:rPr>
+          <w:b w:val="0"/>
+        </w:rPr>
+        <w:t>Administrador podrá registrar, guardar, editar y eliminar usuarios paramédicos o de consulta.</w:t>
+      </w:r>
+    </w:p>
+    <w:p>
+      <w:pPr>
+        <w:pStyle w:val="Estiloapa2"/>
+        <w:numPr>
+          <w:ilvl w:val="0"/>
+          <w:numId w:val="29"/>
+        </w:numPr>
+        <w:outlineLvl w:val="1"/>
+        <w:rPr>
+          <w:b w:val="0"/>
+        </w:rPr>
+      </w:pPr>
+      <w:r>
+        <w:rPr>
+          <w:b w:val="0"/>
+        </w:rPr>
+        <w:t xml:space="preserve"> </w:t>
+      </w:r>
+      <w:r>
+        <w:rPr>
+          <w:b w:val="0"/>
+        </w:rPr>
+        <w:t>El administrador podrá ver, guardar, editar, eliminar, buscar y registrar reportes, drones, cuadrantes y diagnósticos.</w:t>
+      </w:r>
+    </w:p>
+    <w:p>
+      <w:pPr>
+        <w:pStyle w:val="Estiloapa2"/>
+        <w:numPr>
+          <w:ilvl w:val="0"/>
+          <w:numId w:val="29"/>
+        </w:numPr>
+        <w:outlineLvl w:val="1"/>
+        <w:rPr>
+          <w:b w:val="0"/>
+        </w:rPr>
+      </w:pPr>
+      <w:r>
+        <w:rPr>
+          <w:b w:val="0"/>
+        </w:rPr>
+        <w:t xml:space="preserve"> </w:t>
+      </w:r>
+      <w:r>
+        <w:rPr>
+          <w:b w:val="0"/>
+        </w:rPr>
+        <w:t>El administrador podrá generar documentos de los reportes (PDF).</w:t>
+      </w:r>
+      <w:bookmarkStart w:id="28" w:name="_GoBack"/>
       <w:bookmarkEnd w:id="28"/>
+    </w:p>
+    <w:p>
+      <w:pPr>
+        <w:pStyle w:val="Estiloapa2"/>
+        <w:numPr>
+          <w:ilvl w:val="0"/>
+          <w:numId w:val="29"/>
+        </w:numPr>
+        <w:outlineLvl w:val="1"/>
+        <w:rPr>
+          <w:b w:val="0"/>
+        </w:rPr>
+      </w:pPr>
+      <w:r>
+        <w:rPr>
+          <w:b w:val="0"/>
+        </w:rPr>
+        <w:t xml:space="preserve"> </w:t>
+      </w:r>
+      <w:r>
+        <w:rPr>
+          <w:b w:val="0"/>
+        </w:rPr>
+        <w:t>El administrador podrá cambiar contraseña propia y de los otros usuarios, foto de perfil de su misma cuenta.</w:t>
+      </w:r>
+    </w:p>
+    <w:p>
+      <w:pPr>
+        <w:pStyle w:val="Estiloapa2"/>
+        <w:numPr>
+          <w:ilvl w:val="0"/>
+          <w:numId w:val="29"/>
+        </w:numPr>
+        <w:outlineLvl w:val="1"/>
+        <w:rPr>
+          <w:b w:val="0"/>
+        </w:rPr>
+      </w:pPr>
+      <w:r>
+        <w:rPr>
+          <w:b w:val="0"/>
+        </w:rPr>
+        <w:t xml:space="preserve"> </w:t>
+      </w:r>
+      <w:r>
+        <w:rPr>
+          <w:b w:val="0"/>
+        </w:rPr>
+        <w:t>El paramédico podrá iniciar sesión, ver, buscar, guardar, editar diagnósticos y reportes, generar documentos PDF, también podrá cambiar su contraseña y foto de perfil.</w:t>
+      </w:r>
+    </w:p>
+    <w:p>
+      <w:pPr>
+        <w:pStyle w:val="Estiloapa2"/>
+        <w:numPr>
+          <w:ilvl w:val="0"/>
+          <w:numId w:val="29"/>
+        </w:numPr>
+        <w:outlineLvl w:val="1"/>
+        <w:rPr>
+          <w:b w:val="0"/>
+        </w:rPr>
+      </w:pPr>
+      <w:r>
+        <w:rPr>
+          <w:b w:val="0"/>
+        </w:rPr>
+        <w:t xml:space="preserve"> </w:t>
+      </w:r>
+      <w:r>
+        <w:rPr>
+          <w:b w:val="0"/>
+        </w:rPr>
+        <w:t>El usuario consulta podrá ver y buscar diagnósticos, reportes y drones, generar documentos PDF, también cambiar su contraseña y foto de perfil.</w:t>
+      </w:r>
+    </w:p>
+    <w:p>
+      <w:pPr>
+        <w:pStyle w:val="Estiloapa2"/>
+        <w:numPr>
+          <w:ilvl w:val="0"/>
+          <w:numId w:val="29"/>
+        </w:numPr>
+        <w:outlineLvl w:val="1"/>
+        <w:rPr>
+          <w:b w:val="0"/>
+        </w:rPr>
+      </w:pPr>
+      <w:r>
+        <w:rPr>
+          <w:b w:val="0"/>
+        </w:rPr>
+        <w:t xml:space="preserve"> </w:t>
+      </w:r>
+      <w:r>
+        <w:rPr>
+          <w:b w:val="0"/>
+        </w:rPr>
+        <w:t>El proyecto contara con una base de datos para guardar todos los procesos de la página web.</w:t>
+      </w:r>
+    </w:p>
+    <w:p>
+      <w:pPr>
+        <w:pStyle w:val="Estiloapa2"/>
+        <w:numPr>
+          <w:ilvl w:val="0"/>
+          <w:numId w:val="29"/>
+        </w:numPr>
+        <w:outlineLvl w:val="1"/>
+        <w:rPr>
+          <w:b w:val="0"/>
+        </w:rPr>
+      </w:pPr>
+      <w:r>
+        <w:rPr>
+          <w:b w:val="0"/>
+        </w:rPr>
+        <w:t xml:space="preserve"> </w:t>
+      </w:r>
+      <w:r>
+        <w:rPr>
+          <w:b w:val="0"/>
+        </w:rPr>
+        <w:t xml:space="preserve">Se conectara la tarjeta </w:t>
+      </w:r>
+      <w:proofErr w:type="spellStart"/>
+      <w:r>
+        <w:rPr>
+          <w:b w:val="0"/>
+        </w:rPr>
+        <w:t>Arduino</w:t>
+      </w:r>
+      <w:proofErr w:type="spellEnd"/>
+      <w:r>
+        <w:rPr>
+          <w:b w:val="0"/>
+        </w:rPr>
+        <w:t xml:space="preserve"> con la tarjeta </w:t>
+      </w:r>
+      <w:proofErr w:type="spellStart"/>
+      <w:r>
+        <w:rPr>
+          <w:b w:val="0"/>
+        </w:rPr>
+        <w:t>Raspberry</w:t>
+      </w:r>
+      <w:proofErr w:type="spellEnd"/>
+      <w:r>
+        <w:rPr>
+          <w:b w:val="0"/>
+        </w:rPr>
+        <w:t xml:space="preserve"> Pi, para mandar los datos simulados del </w:t>
+      </w:r>
+      <w:proofErr w:type="spellStart"/>
+      <w:r>
+        <w:rPr>
+          <w:b w:val="0"/>
+        </w:rPr>
+        <w:t>Drone</w:t>
+      </w:r>
+      <w:proofErr w:type="spellEnd"/>
+      <w:r>
+        <w:rPr>
+          <w:b w:val="0"/>
+        </w:rPr>
+        <w:t>, cámara y del Pulsioxímetro al servidor.</w:t>
+      </w:r>
     </w:p>
     <w:p>
       <w:pPr>
@@ -7982,17 +8330,104 @@
     <w:p>
       <w:pPr>
         <w:pStyle w:val="Estiloapa2"/>
-        <w:numPr>
-          <w:ilvl w:val="1"/>
-          <w:numId w:val="23"/>
-        </w:numPr>
         <w:outlineLvl w:val="1"/>
       </w:pPr>
-      <w:bookmarkStart w:id="31" w:name="_Toc435449037"/>
-      <w:r>
-        <w:t>Diagramas UML</w:t>
-      </w:r>
-      <w:bookmarkEnd w:id="31"/>
+    </w:p>
+    <w:p>
+      <w:pPr>
+        <w:pStyle w:val="Estiloapa2"/>
+        <w:outlineLvl w:val="1"/>
+      </w:pPr>
+    </w:p>
+    <w:p>
+      <w:pPr>
+        <w:pStyle w:val="Estiloapa2"/>
+        <w:outlineLvl w:val="1"/>
+      </w:pPr>
+    </w:p>
+    <w:p>
+      <w:pPr>
+        <w:pStyle w:val="Estiloapa2"/>
+        <w:outlineLvl w:val="1"/>
+      </w:pPr>
+    </w:p>
+    <w:p>
+      <w:pPr>
+        <w:pStyle w:val="Estiloapa2"/>
+        <w:outlineLvl w:val="1"/>
+      </w:pPr>
+    </w:p>
+    <w:p>
+      <w:pPr>
+        <w:pStyle w:val="Estiloapa2"/>
+        <w:outlineLvl w:val="1"/>
+      </w:pPr>
+    </w:p>
+    <w:p>
+      <w:pPr>
+        <w:pStyle w:val="Estiloapa2"/>
+        <w:outlineLvl w:val="1"/>
+      </w:pPr>
+    </w:p>
+    <w:p>
+      <w:pPr>
+        <w:pStyle w:val="Estiloapa2"/>
+        <w:outlineLvl w:val="1"/>
+      </w:pPr>
+    </w:p>
+    <w:p>
+      <w:pPr>
+        <w:pStyle w:val="Estiloapa2"/>
+        <w:outlineLvl w:val="1"/>
+      </w:pPr>
+    </w:p>
+    <w:p>
+      <w:pPr>
+        <w:pStyle w:val="Estiloapa2"/>
+        <w:outlineLvl w:val="1"/>
+      </w:pPr>
+    </w:p>
+    <w:p>
+      <w:pPr>
+        <w:pStyle w:val="Estiloapa2"/>
+        <w:outlineLvl w:val="1"/>
+      </w:pPr>
+    </w:p>
+    <w:p>
+      <w:pPr>
+        <w:pStyle w:val="Estiloapa2"/>
+        <w:outlineLvl w:val="1"/>
+      </w:pPr>
+    </w:p>
+    <w:p>
+      <w:pPr>
+        <w:pStyle w:val="Estiloapa2"/>
+        <w:outlineLvl w:val="1"/>
+      </w:pPr>
+    </w:p>
+    <w:p>
+      <w:pPr>
+        <w:pStyle w:val="Estiloapa2"/>
+        <w:outlineLvl w:val="1"/>
+      </w:pPr>
+    </w:p>
+    <w:p>
+      <w:pPr>
+        <w:pStyle w:val="Estiloapa2"/>
+        <w:outlineLvl w:val="1"/>
+        <w:sectPr>
+          <w:pgSz w:w="11906" w:h="16838"/>
+          <w:pgMar w:top="1417" w:right="1701" w:bottom="1417" w:left="1701" w:header="708" w:footer="708" w:gutter="0"/>
+          <w:cols w:space="708"/>
+          <w:docGrid w:linePitch="360"/>
+        </w:sectPr>
+      </w:pPr>
+    </w:p>
+    <w:p>
+      <w:pPr>
+        <w:pStyle w:val="Estiloapa2"/>
+        <w:outlineLvl w:val="1"/>
+      </w:pPr>
     </w:p>
     <w:p>
       <w:pPr>
@@ -8003,11 +8438,925 @@
         </w:numPr>
         <w:outlineLvl w:val="1"/>
       </w:pPr>
-      <w:bookmarkStart w:id="32" w:name="_Toc435449038"/>
-      <w:r>
-        <w:t>Interfaces</w:t>
-      </w:r>
-      <w:bookmarkEnd w:id="32"/>
+      <w:r>
+        <w:t>Diagramas UML</w:t>
+      </w:r>
+    </w:p>
+    <w:p>
+      <w:pPr>
+        <w:pStyle w:val="Estiloapa2"/>
+        <w:numPr>
+          <w:ilvl w:val="2"/>
+          <w:numId w:val="23"/>
+        </w:numPr>
+        <w:jc w:val="left"/>
+        <w:outlineLvl w:val="1"/>
+      </w:pPr>
+      <w:r>
+        <w:t>Diagrama de clases</w:t>
+      </w:r>
+    </w:p>
+    <w:p>
+      <w:pPr>
+        <w:pStyle w:val="Estiloapa2"/>
+        <w:ind w:left="1440"/>
+        <w:jc w:val="left"/>
+        <w:outlineLvl w:val="1"/>
+      </w:pPr>
+      <w:r>
+        <w:rPr>
+          <w:noProof/>
+          <w:lang w:val="es-MX" w:eastAsia="es-MX"/>
+        </w:rPr>
+        <w:drawing>
+          <wp:inline distT="0" distB="0" distL="0" distR="0">
+            <wp:extent cx="5380893" cy="4316701"/>
+            <wp:effectExtent l="0" t="0" r="0" b="8255"/>
+            <wp:docPr id="15" name="Imagen 15"/>
+            <wp:cNvGraphicFramePr>
+              <a:graphicFrameLocks xmlns:a="http://schemas.openxmlformats.org/drawingml/2006/main" noChangeAspect="1"/>
+            </wp:cNvGraphicFramePr>
+            <a:graphic xmlns:a="http://schemas.openxmlformats.org/drawingml/2006/main">
+              <a:graphicData uri="http://schemas.openxmlformats.org/drawingml/2006/picture">
+                <pic:pic xmlns:pic="http://schemas.openxmlformats.org/drawingml/2006/picture">
+                  <pic:nvPicPr>
+                    <pic:cNvPr id="15" name="Class Diagram (1).png"/>
+                    <pic:cNvPicPr/>
+                  </pic:nvPicPr>
+                  <pic:blipFill>
+                    <a:blip r:embed="rId8">
+                      <a:extLst>
+                        <a:ext uri="{28A0092B-C50C-407E-A947-70E740481C1C}">
+                          <a14:useLocalDpi xmlns:a14="http://schemas.microsoft.com/office/drawing/2010/main" val="0"/>
+                        </a:ext>
+                      </a:extLst>
+                    </a:blip>
+                    <a:stretch>
+                      <a:fillRect/>
+                    </a:stretch>
+                  </pic:blipFill>
+                  <pic:spPr>
+                    <a:xfrm>
+                      <a:off x="0" y="0"/>
+                      <a:ext cx="5387134" cy="4321708"/>
+                    </a:xfrm>
+                    <a:prstGeom prst="rect">
+                      <a:avLst/>
+                    </a:prstGeom>
+                  </pic:spPr>
+                </pic:pic>
+              </a:graphicData>
+            </a:graphic>
+          </wp:inline>
+        </w:drawing>
+      </w:r>
+    </w:p>
+    <w:p>
+      <w:pPr>
+        <w:pStyle w:val="Estiloapa2"/>
+        <w:numPr>
+          <w:ilvl w:val="2"/>
+          <w:numId w:val="23"/>
+        </w:numPr>
+        <w:jc w:val="left"/>
+        <w:outlineLvl w:val="1"/>
+      </w:pPr>
+      <w:r>
+        <w:lastRenderedPageBreak/>
+        <w:t>Diagrama de objetos</w:t>
+      </w:r>
+    </w:p>
+    <w:p>
+      <w:pPr>
+        <w:pStyle w:val="Estiloapa2"/>
+        <w:ind w:left="720"/>
+        <w:jc w:val="left"/>
+        <w:outlineLvl w:val="1"/>
+      </w:pPr>
+      <w:r>
+        <w:rPr>
+          <w:noProof/>
+          <w:lang w:val="es-MX" w:eastAsia="es-MX"/>
+        </w:rPr>
+        <w:drawing>
+          <wp:inline distT="0" distB="0" distL="0" distR="0">
+            <wp:extent cx="7715250" cy="4648200"/>
+            <wp:effectExtent l="0" t="0" r="0" b="0"/>
+            <wp:docPr id="14" name="Imagen 14"/>
+            <wp:cNvGraphicFramePr>
+              <a:graphicFrameLocks xmlns:a="http://schemas.openxmlformats.org/drawingml/2006/main" noChangeAspect="1"/>
+            </wp:cNvGraphicFramePr>
+            <a:graphic xmlns:a="http://schemas.openxmlformats.org/drawingml/2006/main">
+              <a:graphicData uri="http://schemas.openxmlformats.org/drawingml/2006/picture">
+                <pic:pic xmlns:pic="http://schemas.openxmlformats.org/drawingml/2006/picture">
+                  <pic:nvPicPr>
+                    <pic:cNvPr id="14" name="Class Diagram (1).png"/>
+                    <pic:cNvPicPr/>
+                  </pic:nvPicPr>
+                  <pic:blipFill>
+                    <a:blip r:embed="rId9">
+                      <a:extLst>
+                        <a:ext uri="{28A0092B-C50C-407E-A947-70E740481C1C}">
+                          <a14:useLocalDpi xmlns:a14="http://schemas.microsoft.com/office/drawing/2010/main" val="0"/>
+                        </a:ext>
+                      </a:extLst>
+                    </a:blip>
+                    <a:stretch>
+                      <a:fillRect/>
+                    </a:stretch>
+                  </pic:blipFill>
+                  <pic:spPr>
+                    <a:xfrm>
+                      <a:off x="0" y="0"/>
+                      <a:ext cx="7715250" cy="4648200"/>
+                    </a:xfrm>
+                    <a:prstGeom prst="rect">
+                      <a:avLst/>
+                    </a:prstGeom>
+                  </pic:spPr>
+                </pic:pic>
+              </a:graphicData>
+            </a:graphic>
+          </wp:inline>
+        </w:drawing>
+      </w:r>
+    </w:p>
+    <w:p>
+      <w:pPr>
+        <w:pStyle w:val="Estiloapa2"/>
+        <w:jc w:val="left"/>
+        <w:outlineLvl w:val="1"/>
+      </w:pPr>
+    </w:p>
+    <w:p>
+      <w:pPr>
+        <w:pStyle w:val="Estiloapa2"/>
+        <w:numPr>
+          <w:ilvl w:val="2"/>
+          <w:numId w:val="23"/>
+        </w:numPr>
+        <w:jc w:val="left"/>
+        <w:outlineLvl w:val="1"/>
+      </w:pPr>
+      <w:r>
+        <w:lastRenderedPageBreak/>
+        <w:t>Caso de uso</w:t>
+      </w:r>
+    </w:p>
+    <w:p>
+      <w:pPr>
+        <w:pStyle w:val="Estiloapa2"/>
+        <w:ind w:left="720"/>
+        <w:jc w:val="left"/>
+        <w:outlineLvl w:val="1"/>
+      </w:pPr>
+    </w:p>
+    <w:p>
+      <w:pPr>
+        <w:pStyle w:val="Estiloapa2"/>
+        <w:ind w:left="1440"/>
+        <w:jc w:val="left"/>
+        <w:outlineLvl w:val="1"/>
+      </w:pPr>
+      <w:r>
+        <w:rPr>
+          <w:noProof/>
+          <w:lang w:val="es-MX" w:eastAsia="es-MX"/>
+        </w:rPr>
+        <w:drawing>
+          <wp:inline distT="0" distB="0" distL="0" distR="0" wp14:anchorId="0621A3A7" wp14:editId="538FEE5F">
+            <wp:extent cx="7848428" cy="3918585"/>
+            <wp:effectExtent l="0" t="0" r="635" b="5715"/>
+            <wp:docPr id="2" name="Imagen 2"/>
+            <wp:cNvGraphicFramePr>
+              <a:graphicFrameLocks xmlns:a="http://schemas.openxmlformats.org/drawingml/2006/main" noChangeAspect="1"/>
+            </wp:cNvGraphicFramePr>
+            <a:graphic xmlns:a="http://schemas.openxmlformats.org/drawingml/2006/main">
+              <a:graphicData uri="http://schemas.openxmlformats.org/drawingml/2006/picture">
+                <pic:pic xmlns:pic="http://schemas.openxmlformats.org/drawingml/2006/picture">
+                  <pic:nvPicPr>
+                    <pic:cNvPr id="2" name="Caso de uso Administrador.png"/>
+                    <pic:cNvPicPr/>
+                  </pic:nvPicPr>
+                  <pic:blipFill>
+                    <a:blip r:embed="rId10">
+                      <a:extLst>
+                        <a:ext uri="{28A0092B-C50C-407E-A947-70E740481C1C}">
+                          <a14:useLocalDpi xmlns:a14="http://schemas.microsoft.com/office/drawing/2010/main" val="0"/>
+                        </a:ext>
+                      </a:extLst>
+                    </a:blip>
+                    <a:stretch>
+                      <a:fillRect/>
+                    </a:stretch>
+                  </pic:blipFill>
+                  <pic:spPr>
+                    <a:xfrm>
+                      <a:off x="0" y="0"/>
+                      <a:ext cx="7854040" cy="3921387"/>
+                    </a:xfrm>
+                    <a:prstGeom prst="rect">
+                      <a:avLst/>
+                    </a:prstGeom>
+                  </pic:spPr>
+                </pic:pic>
+              </a:graphicData>
+            </a:graphic>
+          </wp:inline>
+        </w:drawing>
+      </w:r>
+    </w:p>
+    <w:p>
+      <w:pPr>
+        <w:pStyle w:val="Estiloapa2"/>
+        <w:ind w:left="1440"/>
+        <w:outlineLvl w:val="1"/>
+      </w:pPr>
+    </w:p>
+    <w:p>
+      <w:pPr>
+        <w:pStyle w:val="Estiloapa2"/>
+        <w:outlineLvl w:val="1"/>
+      </w:pPr>
+      <w:r>
+        <w:rPr>
+          <w:noProof/>
+          <w:lang w:val="es-MX" w:eastAsia="es-MX"/>
+        </w:rPr>
+        <w:lastRenderedPageBreak/>
+        <w:drawing>
+          <wp:anchor distT="0" distB="0" distL="114300" distR="114300" simplePos="0" relativeHeight="251661312" behindDoc="0" locked="0" layoutInCell="1" allowOverlap="1" wp14:anchorId="6435DADE" wp14:editId="011A5151">
+            <wp:simplePos x="0" y="0"/>
+            <wp:positionH relativeFrom="column">
+              <wp:posOffset>548005</wp:posOffset>
+            </wp:positionH>
+            <wp:positionV relativeFrom="paragraph">
+              <wp:posOffset>3441065</wp:posOffset>
+            </wp:positionV>
+            <wp:extent cx="3648075" cy="1503045"/>
+            <wp:effectExtent l="0" t="0" r="9525" b="1905"/>
+            <wp:wrapNone/>
+            <wp:docPr id="3" name="Imagen 3"/>
+            <wp:cNvGraphicFramePr>
+              <a:graphicFrameLocks xmlns:a="http://schemas.openxmlformats.org/drawingml/2006/main" noChangeAspect="1"/>
+            </wp:cNvGraphicFramePr>
+            <a:graphic xmlns:a="http://schemas.openxmlformats.org/drawingml/2006/main">
+              <a:graphicData uri="http://schemas.openxmlformats.org/drawingml/2006/picture">
+                <pic:pic xmlns:pic="http://schemas.openxmlformats.org/drawingml/2006/picture">
+                  <pic:nvPicPr>
+                    <pic:cNvPr id="3" name="Caso de uso Auxiliar.png"/>
+                    <pic:cNvPicPr/>
+                  </pic:nvPicPr>
+                  <pic:blipFill>
+                    <a:blip r:embed="rId11">
+                      <a:extLst>
+                        <a:ext uri="{28A0092B-C50C-407E-A947-70E740481C1C}">
+                          <a14:useLocalDpi xmlns:a14="http://schemas.microsoft.com/office/drawing/2010/main" val="0"/>
+                        </a:ext>
+                      </a:extLst>
+                    </a:blip>
+                    <a:stretch>
+                      <a:fillRect/>
+                    </a:stretch>
+                  </pic:blipFill>
+                  <pic:spPr>
+                    <a:xfrm>
+                      <a:off x="0" y="0"/>
+                      <a:ext cx="3648075" cy="1503045"/>
+                    </a:xfrm>
+                    <a:prstGeom prst="rect">
+                      <a:avLst/>
+                    </a:prstGeom>
+                  </pic:spPr>
+                </pic:pic>
+              </a:graphicData>
+            </a:graphic>
+          </wp:anchor>
+        </w:drawing>
+      </w:r>
+      <w:r>
+        <w:rPr>
+          <w:noProof/>
+          <w:lang w:val="es-MX" w:eastAsia="es-MX"/>
+        </w:rPr>
+        <w:drawing>
+          <wp:inline distT="0" distB="0" distL="0" distR="0" wp14:anchorId="4516BCC3" wp14:editId="14545A69">
+            <wp:extent cx="6172200" cy="3010780"/>
+            <wp:effectExtent l="0" t="0" r="0" b="0"/>
+            <wp:docPr id="4" name="Imagen 4"/>
+            <wp:cNvGraphicFramePr>
+              <a:graphicFrameLocks xmlns:a="http://schemas.openxmlformats.org/drawingml/2006/main" noChangeAspect="1"/>
+            </wp:cNvGraphicFramePr>
+            <a:graphic xmlns:a="http://schemas.openxmlformats.org/drawingml/2006/main">
+              <a:graphicData uri="http://schemas.openxmlformats.org/drawingml/2006/picture">
+                <pic:pic xmlns:pic="http://schemas.openxmlformats.org/drawingml/2006/picture">
+                  <pic:nvPicPr>
+                    <pic:cNvPr id="4" name="Caso de uso Consultor.png"/>
+                    <pic:cNvPicPr/>
+                  </pic:nvPicPr>
+                  <pic:blipFill>
+                    <a:blip r:embed="rId12">
+                      <a:extLst>
+                        <a:ext uri="{28A0092B-C50C-407E-A947-70E740481C1C}">
+                          <a14:useLocalDpi xmlns:a14="http://schemas.microsoft.com/office/drawing/2010/main" val="0"/>
+                        </a:ext>
+                      </a:extLst>
+                    </a:blip>
+                    <a:stretch>
+                      <a:fillRect/>
+                    </a:stretch>
+                  </pic:blipFill>
+                  <pic:spPr>
+                    <a:xfrm>
+                      <a:off x="0" y="0"/>
+                      <a:ext cx="6180585" cy="3014870"/>
+                    </a:xfrm>
+                    <a:prstGeom prst="rect">
+                      <a:avLst/>
+                    </a:prstGeom>
+                  </pic:spPr>
+                </pic:pic>
+              </a:graphicData>
+            </a:graphic>
+          </wp:inline>
+        </w:drawing>
+      </w:r>
+    </w:p>
+    <w:p>
+      <w:pPr>
+        <w:pStyle w:val="Estiloapa2"/>
+        <w:jc w:val="left"/>
+        <w:outlineLvl w:val="1"/>
+        <w:rPr>
+          <w:noProof/>
+          <w:lang w:val="es-MX" w:eastAsia="es-MX"/>
+        </w:rPr>
+      </w:pPr>
+    </w:p>
+    <w:p>
+      <w:pPr>
+        <w:pStyle w:val="Estiloapa2"/>
+        <w:jc w:val="left"/>
+        <w:outlineLvl w:val="1"/>
+      </w:pPr>
+      <w:r>
+        <w:rPr>
+          <w:noProof/>
+          <w:lang w:val="es-MX" w:eastAsia="es-MX"/>
+        </w:rPr>
+        <w:lastRenderedPageBreak/>
+        <w:drawing>
+          <wp:anchor distT="0" distB="0" distL="114300" distR="114300" simplePos="0" relativeHeight="251662336" behindDoc="0" locked="0" layoutInCell="1" allowOverlap="1" wp14:anchorId="397466EE" wp14:editId="419D84D0">
+            <wp:simplePos x="0" y="0"/>
+            <wp:positionH relativeFrom="margin">
+              <wp:align>left</wp:align>
+            </wp:positionH>
+            <wp:positionV relativeFrom="paragraph">
+              <wp:posOffset>3745865</wp:posOffset>
+            </wp:positionV>
+            <wp:extent cx="4318000" cy="2349500"/>
+            <wp:effectExtent l="0" t="0" r="6350" b="0"/>
+            <wp:wrapNone/>
+            <wp:docPr id="5" name="Imagen 5"/>
+            <wp:cNvGraphicFramePr>
+              <a:graphicFrameLocks xmlns:a="http://schemas.openxmlformats.org/drawingml/2006/main" noChangeAspect="1"/>
+            </wp:cNvGraphicFramePr>
+            <a:graphic xmlns:a="http://schemas.openxmlformats.org/drawingml/2006/main">
+              <a:graphicData uri="http://schemas.openxmlformats.org/drawingml/2006/picture">
+                <pic:pic xmlns:pic="http://schemas.openxmlformats.org/drawingml/2006/picture">
+                  <pic:nvPicPr>
+                    <pic:cNvPr id="5" name="Caso de uso Herido consciente.png"/>
+                    <pic:cNvPicPr/>
+                  </pic:nvPicPr>
+                  <pic:blipFill rotWithShape="1">
+                    <a:blip r:embed="rId13">
+                      <a:extLst>
+                        <a:ext uri="{28A0092B-C50C-407E-A947-70E740481C1C}">
+                          <a14:useLocalDpi xmlns:a14="http://schemas.microsoft.com/office/drawing/2010/main" val="0"/>
+                        </a:ext>
+                      </a:extLst>
+                    </a:blip>
+                    <a:srcRect l="3260" t="14622" r="4386" b="3408"/>
+                    <a:stretch/>
+                  </pic:blipFill>
+                  <pic:spPr bwMode="auto">
+                    <a:xfrm>
+                      <a:off x="0" y="0"/>
+                      <a:ext cx="4318000" cy="2349500"/>
+                    </a:xfrm>
+                    <a:prstGeom prst="rect">
+                      <a:avLst/>
+                    </a:prstGeom>
+                    <a:ln>
+                      <a:noFill/>
+                    </a:ln>
+                    <a:extLst>
+                      <a:ext uri="{53640926-AAD7-44D8-BBD7-CCE9431645EC}">
+                        <a14:shadowObscured xmlns:a14="http://schemas.microsoft.com/office/drawing/2010/main"/>
+                      </a:ext>
+                    </a:extLst>
+                  </pic:spPr>
+                </pic:pic>
+              </a:graphicData>
+            </a:graphic>
+          </wp:anchor>
+        </w:drawing>
+      </w:r>
+      <w:r>
+        <w:rPr>
+          <w:noProof/>
+          <w:lang w:val="es-MX" w:eastAsia="es-MX"/>
+        </w:rPr>
+        <w:drawing>
+          <wp:inline distT="0" distB="0" distL="0" distR="0" wp14:anchorId="150D91A5" wp14:editId="44991685">
+            <wp:extent cx="8572500" cy="3638071"/>
+            <wp:effectExtent l="0" t="0" r="0" b="635"/>
+            <wp:docPr id="6" name="Imagen 6"/>
+            <wp:cNvGraphicFramePr>
+              <a:graphicFrameLocks xmlns:a="http://schemas.openxmlformats.org/drawingml/2006/main" noChangeAspect="1"/>
+            </wp:cNvGraphicFramePr>
+            <a:graphic xmlns:a="http://schemas.openxmlformats.org/drawingml/2006/main">
+              <a:graphicData uri="http://schemas.openxmlformats.org/drawingml/2006/picture">
+                <pic:pic xmlns:pic="http://schemas.openxmlformats.org/drawingml/2006/picture">
+                  <pic:nvPicPr>
+                    <pic:cNvPr id="6" name="Caso de uso Paramedico.png"/>
+                    <pic:cNvPicPr/>
+                  </pic:nvPicPr>
+                  <pic:blipFill>
+                    <a:blip r:embed="rId14">
+                      <a:extLst>
+                        <a:ext uri="{28A0092B-C50C-407E-A947-70E740481C1C}">
+                          <a14:useLocalDpi xmlns:a14="http://schemas.microsoft.com/office/drawing/2010/main" val="0"/>
+                        </a:ext>
+                      </a:extLst>
+                    </a:blip>
+                    <a:stretch>
+                      <a:fillRect/>
+                    </a:stretch>
+                  </pic:blipFill>
+                  <pic:spPr>
+                    <a:xfrm>
+                      <a:off x="0" y="0"/>
+                      <a:ext cx="8584223" cy="3643046"/>
+                    </a:xfrm>
+                    <a:prstGeom prst="rect">
+                      <a:avLst/>
+                    </a:prstGeom>
+                  </pic:spPr>
+                </pic:pic>
+              </a:graphicData>
+            </a:graphic>
+          </wp:inline>
+        </w:drawing>
+      </w:r>
+    </w:p>
+    <w:p>
+      <w:pPr>
+        <w:pStyle w:val="Estiloapa2"/>
+        <w:jc w:val="left"/>
+        <w:outlineLvl w:val="1"/>
+      </w:pPr>
+    </w:p>
+    <w:p>
+      <w:pPr>
+        <w:pStyle w:val="Estiloapa2"/>
+        <w:jc w:val="left"/>
+        <w:outlineLvl w:val="1"/>
+      </w:pPr>
+    </w:p>
+    <w:p>
+      <w:pPr>
+        <w:pStyle w:val="Estiloapa2"/>
+        <w:jc w:val="left"/>
+        <w:outlineLvl w:val="1"/>
+      </w:pPr>
+    </w:p>
+    <w:p>
+      <w:pPr>
+        <w:pStyle w:val="Estiloapa2"/>
+        <w:jc w:val="left"/>
+        <w:outlineLvl w:val="1"/>
+      </w:pPr>
+    </w:p>
+    <w:p>
+      <w:pPr>
+        <w:pStyle w:val="Estiloapa2"/>
+        <w:jc w:val="left"/>
+        <w:outlineLvl w:val="1"/>
+      </w:pPr>
+    </w:p>
+    <w:p>
+      <w:pPr>
+        <w:pStyle w:val="Estiloapa2"/>
+        <w:jc w:val="left"/>
+        <w:outlineLvl w:val="1"/>
+        <w:sectPr>
+          <w:pgSz w:w="16838" w:h="11906" w:orient="landscape"/>
+          <w:pgMar w:top="1701" w:right="1417" w:bottom="1701" w:left="1417" w:header="708" w:footer="708" w:gutter="0"/>
+          <w:cols w:space="708"/>
+          <w:docGrid w:linePitch="360"/>
+        </w:sectPr>
+      </w:pPr>
+    </w:p>
+    <w:p>
+      <w:pPr>
+        <w:pStyle w:val="Estiloapa2"/>
+        <w:numPr>
+          <w:ilvl w:val="2"/>
+          <w:numId w:val="23"/>
+        </w:numPr>
+        <w:jc w:val="left"/>
+        <w:outlineLvl w:val="1"/>
+      </w:pPr>
+      <w:r>
+        <w:lastRenderedPageBreak/>
+        <w:t>Diagrama de estados</w:t>
+      </w:r>
+    </w:p>
+    <w:p>
+      <w:pPr>
+        <w:pStyle w:val="Estiloapa2"/>
+        <w:ind w:left="1440"/>
+        <w:jc w:val="left"/>
+        <w:outlineLvl w:val="1"/>
+      </w:pPr>
+      <w:r>
+        <w:t xml:space="preserve"> </w:t>
+      </w:r>
+      <w:r>
+        <w:rPr>
+          <w:noProof/>
+          <w:lang w:val="es-MX" w:eastAsia="es-MX"/>
+        </w:rPr>
+        <w:drawing>
+          <wp:inline distT="0" distB="0" distL="0" distR="0" wp14:anchorId="78D85FB7" wp14:editId="1FDCE951">
+            <wp:extent cx="1968863" cy="5350988"/>
+            <wp:effectExtent l="0" t="0" r="0" b="2540"/>
+            <wp:docPr id="16" name="Imagen 16"/>
+            <wp:cNvGraphicFramePr>
+              <a:graphicFrameLocks xmlns:a="http://schemas.openxmlformats.org/drawingml/2006/main" noChangeAspect="1"/>
+            </wp:cNvGraphicFramePr>
+            <a:graphic xmlns:a="http://schemas.openxmlformats.org/drawingml/2006/main">
+              <a:graphicData uri="http://schemas.openxmlformats.org/drawingml/2006/picture">
+                <pic:pic xmlns:pic="http://schemas.openxmlformats.org/drawingml/2006/picture">
+                  <pic:nvPicPr>
+                    <pic:cNvPr id="16" name="Estados Administrador.png"/>
+                    <pic:cNvPicPr/>
+                  </pic:nvPicPr>
+                  <pic:blipFill>
+                    <a:blip r:embed="rId15">
+                      <a:extLst>
+                        <a:ext uri="{28A0092B-C50C-407E-A947-70E740481C1C}">
+                          <a14:useLocalDpi xmlns:a14="http://schemas.microsoft.com/office/drawing/2010/main" val="0"/>
+                        </a:ext>
+                      </a:extLst>
+                    </a:blip>
+                    <a:stretch>
+                      <a:fillRect/>
+                    </a:stretch>
+                  </pic:blipFill>
+                  <pic:spPr>
+                    <a:xfrm>
+                      <a:off x="0" y="0"/>
+                      <a:ext cx="1984831" cy="5394386"/>
+                    </a:xfrm>
+                    <a:prstGeom prst="rect">
+                      <a:avLst/>
+                    </a:prstGeom>
+                  </pic:spPr>
+                </pic:pic>
+              </a:graphicData>
+            </a:graphic>
+          </wp:inline>
+        </w:drawing>
+      </w:r>
+      <w:r>
+        <w:rPr>
+          <w:noProof/>
+          <w:lang w:val="es-MX" w:eastAsia="es-MX"/>
+        </w:rPr>
+        <w:drawing>
+          <wp:inline distT="0" distB="0" distL="0" distR="0" wp14:anchorId="4135EB82" wp14:editId="4C98B6B0">
+            <wp:extent cx="2049706" cy="5342436"/>
+            <wp:effectExtent l="0" t="0" r="8255" b="0"/>
+            <wp:docPr id="20" name="Imagen 20"/>
+            <wp:cNvGraphicFramePr>
+              <a:graphicFrameLocks xmlns:a="http://schemas.openxmlformats.org/drawingml/2006/main" noChangeAspect="1"/>
+            </wp:cNvGraphicFramePr>
+            <a:graphic xmlns:a="http://schemas.openxmlformats.org/drawingml/2006/main">
+              <a:graphicData uri="http://schemas.openxmlformats.org/drawingml/2006/picture">
+                <pic:pic xmlns:pic="http://schemas.openxmlformats.org/drawingml/2006/picture">
+                  <pic:nvPicPr>
+                    <pic:cNvPr id="20" name="Estados Paramedico.png"/>
+                    <pic:cNvPicPr/>
+                  </pic:nvPicPr>
+                  <pic:blipFill>
+                    <a:blip r:embed="rId16">
+                      <a:extLst>
+                        <a:ext uri="{28A0092B-C50C-407E-A947-70E740481C1C}">
+                          <a14:useLocalDpi xmlns:a14="http://schemas.microsoft.com/office/drawing/2010/main" val="0"/>
+                        </a:ext>
+                      </a:extLst>
+                    </a:blip>
+                    <a:stretch>
+                      <a:fillRect/>
+                    </a:stretch>
+                  </pic:blipFill>
+                  <pic:spPr>
+                    <a:xfrm>
+                      <a:off x="0" y="0"/>
+                      <a:ext cx="2085312" cy="5435240"/>
+                    </a:xfrm>
+                    <a:prstGeom prst="rect">
+                      <a:avLst/>
+                    </a:prstGeom>
+                  </pic:spPr>
+                </pic:pic>
+              </a:graphicData>
+            </a:graphic>
+          </wp:inline>
+        </w:drawing>
+      </w:r>
+    </w:p>
+    <w:p>
+      <w:pPr>
+        <w:pStyle w:val="Estiloapa2"/>
+        <w:ind w:left="1440"/>
+        <w:jc w:val="left"/>
+        <w:outlineLvl w:val="1"/>
+        <w:rPr>
+          <w:noProof/>
+          <w:lang w:val="es-MX" w:eastAsia="es-MX"/>
+        </w:rPr>
+      </w:pPr>
+      <w:r>
+        <w:rPr>
+          <w:noProof/>
+          <w:lang w:val="es-MX" w:eastAsia="es-MX"/>
+        </w:rPr>
+        <w:drawing>
+          <wp:inline distT="0" distB="0" distL="0" distR="0" wp14:anchorId="1670841A" wp14:editId="75889F0D">
+            <wp:extent cx="1915886" cy="3022614"/>
+            <wp:effectExtent l="0" t="0" r="8255" b="6350"/>
+            <wp:docPr id="19" name="Imagen 19"/>
+            <wp:cNvGraphicFramePr>
+              <a:graphicFrameLocks xmlns:a="http://schemas.openxmlformats.org/drawingml/2006/main" noChangeAspect="1"/>
+            </wp:cNvGraphicFramePr>
+            <a:graphic xmlns:a="http://schemas.openxmlformats.org/drawingml/2006/main">
+              <a:graphicData uri="http://schemas.openxmlformats.org/drawingml/2006/picture">
+                <pic:pic xmlns:pic="http://schemas.openxmlformats.org/drawingml/2006/picture">
+                  <pic:nvPicPr>
+                    <pic:cNvPr id="19" name="Estados Herido consciente.png"/>
+                    <pic:cNvPicPr/>
+                  </pic:nvPicPr>
+                  <pic:blipFill>
+                    <a:blip r:embed="rId17">
+                      <a:extLst>
+                        <a:ext uri="{28A0092B-C50C-407E-A947-70E740481C1C}">
+                          <a14:useLocalDpi xmlns:a14="http://schemas.microsoft.com/office/drawing/2010/main" val="0"/>
+                        </a:ext>
+                      </a:extLst>
+                    </a:blip>
+                    <a:stretch>
+                      <a:fillRect/>
+                    </a:stretch>
+                  </pic:blipFill>
+                  <pic:spPr>
+                    <a:xfrm>
+                      <a:off x="0" y="0"/>
+                      <a:ext cx="1928573" cy="3042629"/>
+                    </a:xfrm>
+                    <a:prstGeom prst="rect">
+                      <a:avLst/>
+                    </a:prstGeom>
+                  </pic:spPr>
+                </pic:pic>
+              </a:graphicData>
+            </a:graphic>
+          </wp:inline>
+        </w:drawing>
+      </w:r>
+    </w:p>
+    <w:p>
+      <w:pPr>
+        <w:pStyle w:val="Estiloapa2"/>
+        <w:ind w:left="1440"/>
+        <w:jc w:val="left"/>
+        <w:outlineLvl w:val="1"/>
+        <w:rPr>
+          <w:noProof/>
+          <w:lang w:val="es-MX" w:eastAsia="es-MX"/>
+        </w:rPr>
+      </w:pPr>
+      <w:r>
+        <w:rPr>
+          <w:noProof/>
+          <w:lang w:val="es-MX" w:eastAsia="es-MX"/>
+        </w:rPr>
+        <w:lastRenderedPageBreak/>
+        <w:t xml:space="preserve"> </w:t>
+      </w:r>
+    </w:p>
+    <w:p>
+      <w:pPr>
+        <w:pStyle w:val="Estiloapa2"/>
+        <w:ind w:left="1440"/>
+        <w:jc w:val="left"/>
+        <w:outlineLvl w:val="1"/>
+        <w:rPr>
+          <w:noProof/>
+          <w:lang w:val="es-MX" w:eastAsia="es-MX"/>
+        </w:rPr>
+      </w:pPr>
+      <w:r>
+        <w:rPr>
+          <w:noProof/>
+          <w:lang w:val="es-MX" w:eastAsia="es-MX"/>
+        </w:rPr>
+        <w:t xml:space="preserve"> </w:t>
+      </w:r>
+    </w:p>
+    <w:p>
+      <w:pPr>
+        <w:pStyle w:val="Estiloapa2"/>
+        <w:ind w:left="1440"/>
+        <w:jc w:val="left"/>
+        <w:outlineLvl w:val="1"/>
+      </w:pPr>
+      <w:r>
+        <w:rPr>
+          <w:noProof/>
+          <w:lang w:val="es-MX" w:eastAsia="es-MX"/>
+        </w:rPr>
+        <w:drawing>
+          <wp:inline distT="0" distB="0" distL="0" distR="0" wp14:anchorId="0F708203" wp14:editId="6A3868A8">
+            <wp:extent cx="2090058" cy="5113393"/>
+            <wp:effectExtent l="0" t="0" r="5715" b="0"/>
+            <wp:docPr id="18" name="Imagen 18"/>
+            <wp:cNvGraphicFramePr>
+              <a:graphicFrameLocks xmlns:a="http://schemas.openxmlformats.org/drawingml/2006/main" noChangeAspect="1"/>
+            </wp:cNvGraphicFramePr>
+            <a:graphic xmlns:a="http://schemas.openxmlformats.org/drawingml/2006/main">
+              <a:graphicData uri="http://schemas.openxmlformats.org/drawingml/2006/picture">
+                <pic:pic xmlns:pic="http://schemas.openxmlformats.org/drawingml/2006/picture">
+                  <pic:nvPicPr>
+                    <pic:cNvPr id="18" name="Estados Consultor.png"/>
+                    <pic:cNvPicPr/>
+                  </pic:nvPicPr>
+                  <pic:blipFill>
+                    <a:blip r:embed="rId18">
+                      <a:extLst>
+                        <a:ext uri="{28A0092B-C50C-407E-A947-70E740481C1C}">
+                          <a14:useLocalDpi xmlns:a14="http://schemas.microsoft.com/office/drawing/2010/main" val="0"/>
+                        </a:ext>
+                      </a:extLst>
+                    </a:blip>
+                    <a:stretch>
+                      <a:fillRect/>
+                    </a:stretch>
+                  </pic:blipFill>
+                  <pic:spPr>
+                    <a:xfrm>
+                      <a:off x="0" y="0"/>
+                      <a:ext cx="2097464" cy="5131512"/>
+                    </a:xfrm>
+                    <a:prstGeom prst="rect">
+                      <a:avLst/>
+                    </a:prstGeom>
+                  </pic:spPr>
+                </pic:pic>
+              </a:graphicData>
+            </a:graphic>
+          </wp:inline>
+        </w:drawing>
+      </w:r>
+      <w:r>
+        <w:t xml:space="preserve">  </w:t>
+      </w:r>
+      <w:r>
+        <w:rPr>
+          <w:noProof/>
+          <w:lang w:val="es-MX" w:eastAsia="es-MX"/>
+        </w:rPr>
+        <w:drawing>
+          <wp:inline distT="0" distB="0" distL="0" distR="0" wp14:anchorId="0A94CB3C" wp14:editId="094574EC">
+            <wp:extent cx="2002518" cy="3265714"/>
+            <wp:effectExtent l="0" t="0" r="0" b="0"/>
+            <wp:docPr id="17" name="Imagen 17"/>
+            <wp:cNvGraphicFramePr>
+              <a:graphicFrameLocks xmlns:a="http://schemas.openxmlformats.org/drawingml/2006/main" noChangeAspect="1"/>
+            </wp:cNvGraphicFramePr>
+            <a:graphic xmlns:a="http://schemas.openxmlformats.org/drawingml/2006/main">
+              <a:graphicData uri="http://schemas.openxmlformats.org/drawingml/2006/picture">
+                <pic:pic xmlns:pic="http://schemas.openxmlformats.org/drawingml/2006/picture">
+                  <pic:nvPicPr>
+                    <pic:cNvPr id="17" name="Estados Auxiliar.png"/>
+                    <pic:cNvPicPr/>
+                  </pic:nvPicPr>
+                  <pic:blipFill>
+                    <a:blip r:embed="rId19">
+                      <a:extLst>
+                        <a:ext uri="{28A0092B-C50C-407E-A947-70E740481C1C}">
+                          <a14:useLocalDpi xmlns:a14="http://schemas.microsoft.com/office/drawing/2010/main" val="0"/>
+                        </a:ext>
+                      </a:extLst>
+                    </a:blip>
+                    <a:stretch>
+                      <a:fillRect/>
+                    </a:stretch>
+                  </pic:blipFill>
+                  <pic:spPr>
+                    <a:xfrm>
+                      <a:off x="0" y="0"/>
+                      <a:ext cx="2015940" cy="3287603"/>
+                    </a:xfrm>
+                    <a:prstGeom prst="rect">
+                      <a:avLst/>
+                    </a:prstGeom>
+                  </pic:spPr>
+                </pic:pic>
+              </a:graphicData>
+            </a:graphic>
+          </wp:inline>
+        </w:drawing>
+      </w:r>
+    </w:p>
+    <w:p>
+      <w:pPr>
+        <w:pStyle w:val="Estiloapa2"/>
+        <w:jc w:val="left"/>
+        <w:outlineLvl w:val="1"/>
+      </w:pPr>
+    </w:p>
+    <w:p>
+      <w:pPr>
+        <w:pStyle w:val="Estiloapa2"/>
+        <w:jc w:val="left"/>
+        <w:outlineLvl w:val="1"/>
+      </w:pPr>
+    </w:p>
+    <w:p>
+      <w:pPr>
+        <w:pStyle w:val="Estiloapa2"/>
+        <w:jc w:val="left"/>
+        <w:outlineLvl w:val="1"/>
+      </w:pPr>
+    </w:p>
+    <w:p>
+      <w:pPr>
+        <w:pStyle w:val="Estiloapa2"/>
+        <w:jc w:val="left"/>
+        <w:outlineLvl w:val="1"/>
+      </w:pPr>
+    </w:p>
+    <w:p>
+      <w:pPr>
+        <w:pStyle w:val="Estiloapa2"/>
+        <w:jc w:val="left"/>
+        <w:outlineLvl w:val="1"/>
+      </w:pPr>
+    </w:p>
+    <w:p>
+      <w:pPr>
+        <w:pStyle w:val="Estiloapa2"/>
+        <w:jc w:val="left"/>
+        <w:outlineLvl w:val="1"/>
+      </w:pPr>
+    </w:p>
+    <w:p>
+      <w:pPr>
+        <w:pStyle w:val="Estiloapa2"/>
+        <w:jc w:val="left"/>
+        <w:outlineLvl w:val="1"/>
+      </w:pPr>
+    </w:p>
+    <w:p>
+      <w:pPr>
+        <w:pStyle w:val="Estiloapa2"/>
+        <w:jc w:val="left"/>
+        <w:outlineLvl w:val="1"/>
+      </w:pPr>
+    </w:p>
+    <w:p>
+      <w:pPr>
+        <w:pStyle w:val="Estiloapa2"/>
+        <w:jc w:val="left"/>
+        <w:outlineLvl w:val="1"/>
+      </w:pPr>
+    </w:p>
+    <w:p>
+      <w:pPr>
+        <w:pStyle w:val="Estiloapa2"/>
+        <w:jc w:val="left"/>
+        <w:outlineLvl w:val="1"/>
+      </w:pPr>
+    </w:p>
+    <w:p>
+      <w:pPr>
+        <w:pStyle w:val="Estiloapa2"/>
+        <w:jc w:val="left"/>
+        <w:outlineLvl w:val="1"/>
+      </w:pPr>
     </w:p>
     <w:p>
       <w:pPr>
@@ -8018,11 +9367,12 @@
         </w:numPr>
         <w:outlineLvl w:val="1"/>
       </w:pPr>
-      <w:bookmarkStart w:id="33" w:name="_Toc435449039"/>
-      <w:r>
-        <w:t>Codificación</w:t>
-      </w:r>
-      <w:bookmarkEnd w:id="33"/>
+      <w:bookmarkStart w:id="31" w:name="_Toc435449038"/>
+      <w:r>
+        <w:lastRenderedPageBreak/>
+        <w:t>Interfaces</w:t>
+      </w:r>
+      <w:bookmarkEnd w:id="31"/>
     </w:p>
     <w:p>
       <w:pPr>
@@ -8033,11 +9383,11 @@
         </w:numPr>
         <w:outlineLvl w:val="1"/>
       </w:pPr>
-      <w:bookmarkStart w:id="34" w:name="_Toc435449040"/>
-      <w:r>
-        <w:t>Pruebas</w:t>
-      </w:r>
-      <w:bookmarkEnd w:id="34"/>
+      <w:bookmarkStart w:id="32" w:name="_Toc435449039"/>
+      <w:r>
+        <w:t>Codificación</w:t>
+      </w:r>
+      <w:bookmarkEnd w:id="32"/>
     </w:p>
     <w:p>
       <w:pPr>
@@ -8048,11 +9398,11 @@
         </w:numPr>
         <w:outlineLvl w:val="1"/>
       </w:pPr>
-      <w:bookmarkStart w:id="35" w:name="_Toc435449041"/>
-      <w:r>
-        <w:t>Tipos de pruebas</w:t>
-      </w:r>
-      <w:bookmarkEnd w:id="35"/>
+      <w:bookmarkStart w:id="33" w:name="_Toc435449040"/>
+      <w:r>
+        <w:t>Pruebas</w:t>
+      </w:r>
+      <w:bookmarkEnd w:id="33"/>
     </w:p>
     <w:p>
       <w:pPr>
@@ -8063,11 +9413,11 @@
         </w:numPr>
         <w:outlineLvl w:val="1"/>
       </w:pPr>
-      <w:bookmarkStart w:id="36" w:name="_Toc435449042"/>
-      <w:r>
-        <w:t>Resultados y Acciones</w:t>
-      </w:r>
-      <w:bookmarkEnd w:id="36"/>
+      <w:bookmarkStart w:id="34" w:name="_Toc435449041"/>
+      <w:r>
+        <w:t>Tipos de pruebas</w:t>
+      </w:r>
+      <w:bookmarkEnd w:id="34"/>
     </w:p>
     <w:p>
       <w:pPr>
@@ -8078,19 +9428,44 @@
         </w:numPr>
         <w:outlineLvl w:val="1"/>
       </w:pPr>
-      <w:bookmarkStart w:id="37" w:name="_Toc435449043"/>
+      <w:bookmarkStart w:id="35" w:name="_Toc435449042"/>
+      <w:r>
+        <w:t>Resultados y Acciones</w:t>
+      </w:r>
+      <w:bookmarkEnd w:id="35"/>
+    </w:p>
+    <w:p>
+      <w:pPr>
+        <w:pStyle w:val="Estiloapa2"/>
+        <w:numPr>
+          <w:ilvl w:val="1"/>
+          <w:numId w:val="23"/>
+        </w:numPr>
+        <w:outlineLvl w:val="1"/>
+      </w:pPr>
+      <w:bookmarkStart w:id="36" w:name="_Toc435449043"/>
       <w:r>
         <w:t>Implementación</w:t>
       </w:r>
+      <w:bookmarkEnd w:id="36"/>
+    </w:p>
+    <w:p>
+      <w:pPr>
+        <w:pStyle w:val="Estilo1"/>
+      </w:pPr>
+      <w:bookmarkStart w:id="37" w:name="_Toc435449044"/>
+      <w:r>
+        <w:t>Resultados del proyecto</w:t>
+      </w:r>
       <w:bookmarkEnd w:id="37"/>
     </w:p>
     <w:p>
       <w:pPr>
         <w:pStyle w:val="Estilo1"/>
       </w:pPr>
-      <w:bookmarkStart w:id="38" w:name="_Toc435449044"/>
-      <w:r>
-        <w:t>Resultados del proyecto</w:t>
+      <w:bookmarkStart w:id="38" w:name="_Toc435449045"/>
+      <w:r>
+        <w:t>Conclusiones</w:t>
       </w:r>
       <w:bookmarkEnd w:id="38"/>
     </w:p>
@@ -8098,9 +9473,9 @@
       <w:pPr>
         <w:pStyle w:val="Estilo1"/>
       </w:pPr>
-      <w:bookmarkStart w:id="39" w:name="_Toc435449045"/>
-      <w:r>
-        <w:t>Conclusiones</w:t>
+      <w:bookmarkStart w:id="39" w:name="_Toc435449046"/>
+      <w:r>
+        <w:t>Glosario</w:t>
       </w:r>
       <w:bookmarkEnd w:id="39"/>
     </w:p>
@@ -8108,52 +9483,40 @@
       <w:pPr>
         <w:pStyle w:val="Estilo1"/>
       </w:pPr>
-      <w:bookmarkStart w:id="40" w:name="_Toc435449046"/>
-      <w:r>
-        <w:t>Glosario</w:t>
+      <w:bookmarkStart w:id="40" w:name="_Toc435449047"/>
+      <w:r>
+        <w:t>Bibliografía</w:t>
       </w:r>
       <w:bookmarkEnd w:id="40"/>
-    </w:p>
-    <w:p>
-      <w:pPr>
-        <w:pStyle w:val="Estilo1"/>
-      </w:pPr>
-      <w:bookmarkStart w:id="41" w:name="_Toc435449047"/>
-      <w:r>
-        <w:t>Bibliografía</w:t>
-      </w:r>
-      <w:bookmarkEnd w:id="41"/>
     </w:p>
     <w:sdt>
       <w:sdtPr>
+        <w:rPr>
+          <w:rFonts w:asciiTheme="minorHAnsi" w:eastAsiaTheme="minorHAnsi" w:hAnsiTheme="minorHAnsi" w:cstheme="minorBidi"/>
+          <w:color w:val="auto"/>
+          <w:sz w:val="22"/>
+          <w:szCs w:val="22"/>
+        </w:rPr>
         <w:id w:val="1272518774"/>
         <w:docPartObj>
           <w:docPartGallery w:val="Bibliographies"/>
           <w:docPartUnique/>
         </w:docPartObj>
       </w:sdtPr>
-      <w:sdtEndPr>
-        <w:rPr>
-          <w:rFonts w:asciiTheme="minorHAnsi" w:eastAsiaTheme="minorHAnsi" w:hAnsiTheme="minorHAnsi" w:cstheme="minorBidi"/>
-          <w:color w:val="auto"/>
-          <w:sz w:val="22"/>
-          <w:szCs w:val="22"/>
-        </w:rPr>
-      </w:sdtEndPr>
+      <w:sdtEndPr/>
       <w:sdtContent>
         <w:sdt>
           <w:sdtPr>
-            <w:id w:val="111145805"/>
-            <w:bibliography/>
-          </w:sdtPr>
-          <w:sdtEndPr>
             <w:rPr>
               <w:rFonts w:asciiTheme="minorHAnsi" w:eastAsiaTheme="minorHAnsi" w:hAnsiTheme="minorHAnsi" w:cstheme="minorBidi"/>
               <w:color w:val="auto"/>
               <w:sz w:val="22"/>
               <w:szCs w:val="22"/>
             </w:rPr>
-          </w:sdtEndPr>
+            <w:id w:val="111145805"/>
+            <w:bibliography/>
+          </w:sdtPr>
+          <w:sdtEndPr/>
           <w:sdtContent>
             <w:p>
               <w:pPr>
@@ -8371,7 +9734,6 @@
                   <w:sz w:val="24"/>
                   <w:szCs w:val="24"/>
                 </w:rPr>
-                <w:lastRenderedPageBreak/>
                 <w:t xml:space="preserve">Gaucín, R. (14 de 11 de 2015). </w:t>
               </w:r>
               <w:r>
@@ -11288,6 +12650,119 @@
     </w:lvl>
   </w:abstractNum>
   <w:abstractNum w:abstractNumId="26" w15:restartNumberingAfterBreak="0">
+    <w:nsid w:val="7BB1131F"/>
+    <w:multiLevelType w:val="hybridMultilevel"/>
+    <w:tmpl w:val="992CB946"/>
+    <w:lvl w:ilvl="0" w:tplc="080A0001">
+      <w:start w:val="1"/>
+      <w:numFmt w:val="bullet"/>
+      <w:lvlText w:val=""/>
+      <w:lvlJc w:val="left"/>
+      <w:pPr>
+        <w:ind w:left="1440" w:hanging="360"/>
+      </w:pPr>
+      <w:rPr>
+        <w:rFonts w:ascii="Symbol" w:hAnsi="Symbol" w:hint="default"/>
+      </w:rPr>
+    </w:lvl>
+    <w:lvl w:ilvl="1" w:tplc="080A0003" w:tentative="1">
+      <w:start w:val="1"/>
+      <w:numFmt w:val="bullet"/>
+      <w:lvlText w:val="o"/>
+      <w:lvlJc w:val="left"/>
+      <w:pPr>
+        <w:ind w:left="2160" w:hanging="360"/>
+      </w:pPr>
+      <w:rPr>
+        <w:rFonts w:ascii="Courier New" w:hAnsi="Courier New" w:cs="Courier New" w:hint="default"/>
+      </w:rPr>
+    </w:lvl>
+    <w:lvl w:ilvl="2" w:tplc="080A0005" w:tentative="1">
+      <w:start w:val="1"/>
+      <w:numFmt w:val="bullet"/>
+      <w:lvlText w:val=""/>
+      <w:lvlJc w:val="left"/>
+      <w:pPr>
+        <w:ind w:left="2880" w:hanging="360"/>
+      </w:pPr>
+      <w:rPr>
+        <w:rFonts w:ascii="Wingdings" w:hAnsi="Wingdings" w:hint="default"/>
+      </w:rPr>
+    </w:lvl>
+    <w:lvl w:ilvl="3" w:tplc="080A0001" w:tentative="1">
+      <w:start w:val="1"/>
+      <w:numFmt w:val="bullet"/>
+      <w:lvlText w:val=""/>
+      <w:lvlJc w:val="left"/>
+      <w:pPr>
+        <w:ind w:left="3600" w:hanging="360"/>
+      </w:pPr>
+      <w:rPr>
+        <w:rFonts w:ascii="Symbol" w:hAnsi="Symbol" w:hint="default"/>
+      </w:rPr>
+    </w:lvl>
+    <w:lvl w:ilvl="4" w:tplc="080A0003" w:tentative="1">
+      <w:start w:val="1"/>
+      <w:numFmt w:val="bullet"/>
+      <w:lvlText w:val="o"/>
+      <w:lvlJc w:val="left"/>
+      <w:pPr>
+        <w:ind w:left="4320" w:hanging="360"/>
+      </w:pPr>
+      <w:rPr>
+        <w:rFonts w:ascii="Courier New" w:hAnsi="Courier New" w:cs="Courier New" w:hint="default"/>
+      </w:rPr>
+    </w:lvl>
+    <w:lvl w:ilvl="5" w:tplc="080A0005" w:tentative="1">
+      <w:start w:val="1"/>
+      <w:numFmt w:val="bullet"/>
+      <w:lvlText w:val=""/>
+      <w:lvlJc w:val="left"/>
+      <w:pPr>
+        <w:ind w:left="5040" w:hanging="360"/>
+      </w:pPr>
+      <w:rPr>
+        <w:rFonts w:ascii="Wingdings" w:hAnsi="Wingdings" w:hint="default"/>
+      </w:rPr>
+    </w:lvl>
+    <w:lvl w:ilvl="6" w:tplc="080A0001" w:tentative="1">
+      <w:start w:val="1"/>
+      <w:numFmt w:val="bullet"/>
+      <w:lvlText w:val=""/>
+      <w:lvlJc w:val="left"/>
+      <w:pPr>
+        <w:ind w:left="5760" w:hanging="360"/>
+      </w:pPr>
+      <w:rPr>
+        <w:rFonts w:ascii="Symbol" w:hAnsi="Symbol" w:hint="default"/>
+      </w:rPr>
+    </w:lvl>
+    <w:lvl w:ilvl="7" w:tplc="080A0003" w:tentative="1">
+      <w:start w:val="1"/>
+      <w:numFmt w:val="bullet"/>
+      <w:lvlText w:val="o"/>
+      <w:lvlJc w:val="left"/>
+      <w:pPr>
+        <w:ind w:left="6480" w:hanging="360"/>
+      </w:pPr>
+      <w:rPr>
+        <w:rFonts w:ascii="Courier New" w:hAnsi="Courier New" w:cs="Courier New" w:hint="default"/>
+      </w:rPr>
+    </w:lvl>
+    <w:lvl w:ilvl="8" w:tplc="080A0005" w:tentative="1">
+      <w:start w:val="1"/>
+      <w:numFmt w:val="bullet"/>
+      <w:lvlText w:val=""/>
+      <w:lvlJc w:val="left"/>
+      <w:pPr>
+        <w:ind w:left="7200" w:hanging="360"/>
+      </w:pPr>
+      <w:rPr>
+        <w:rFonts w:ascii="Wingdings" w:hAnsi="Wingdings" w:hint="default"/>
+      </w:rPr>
+    </w:lvl>
+  </w:abstractNum>
+  <w:abstractNum w:abstractNumId="27" w15:restartNumberingAfterBreak="0">
     <w:nsid w:val="7DE81069"/>
     <w:multiLevelType w:val="multilevel"/>
     <w:tmpl w:val="52E81076"/>
@@ -11400,7 +12875,7 @@
       </w:rPr>
     </w:lvl>
   </w:abstractNum>
-  <w:abstractNum w:abstractNumId="27" w15:restartNumberingAfterBreak="0">
+  <w:abstractNum w:abstractNumId="28" w15:restartNumberingAfterBreak="0">
     <w:nsid w:val="7E6E189F"/>
     <w:multiLevelType w:val="multilevel"/>
     <w:tmpl w:val="7B0AC1D0"/>
@@ -11524,7 +12999,7 @@
     <w:abstractNumId w:val="5"/>
   </w:num>
   <w:num w:numId="4">
-    <w:abstractNumId w:val="27"/>
+    <w:abstractNumId w:val="28"/>
   </w:num>
   <w:num w:numId="5">
     <w:abstractNumId w:val="9"/>
@@ -11557,7 +13032,7 @@
     <w:abstractNumId w:val="15"/>
   </w:num>
   <w:num w:numId="15">
-    <w:abstractNumId w:val="26"/>
+    <w:abstractNumId w:val="27"/>
   </w:num>
   <w:num w:numId="16">
     <w:abstractNumId w:val="12"/>
@@ -11597,6 +13072,9 @@
   </w:num>
   <w:num w:numId="28">
     <w:abstractNumId w:val="2"/>
+  </w:num>
+  <w:num w:numId="29">
+    <w:abstractNumId w:val="26"/>
   </w:num>
 </w:numbering>
 </file>
@@ -13052,7 +14530,7 @@
 </file>
 
 <file path=customXml/itemProps1.xml><?xml version="1.0" encoding="utf-8"?>
-<ds:datastoreItem xmlns:ds="http://schemas.openxmlformats.org/officeDocument/2006/customXml" ds:itemID="{467C5824-ED18-4358-AC60-41571B697AA3}">
+<ds:datastoreItem xmlns:ds="http://schemas.openxmlformats.org/officeDocument/2006/customXml" ds:itemID="{EDDE35BE-B657-4AB4-B49F-0565DCB68EC3}">
   <ds:schemaRefs>
     <ds:schemaRef ds:uri="http://schemas.openxmlformats.org/officeDocument/2006/bibliography"/>
   </ds:schemaRefs>

</xml_diff>